<commit_message>
Bug fix in payload class and added config of endpoint.
</commit_message>
<xml_diff>
--- a/Doc/PhilipsHueWebhookHandler.docx
+++ b/Doc/PhilipsHueWebhookHandler.docx
@@ -104,13 +104,7 @@
     </w:p>
     <w:p>
       <w:r>
-        <w:t>-Discover</w:t>
-      </w:r>
-      <w:r>
-        <w:t xml:space="preserve"> = </w:t>
-      </w:r>
-      <w:r>
-        <w:t>List all Hue Bridges on your network.</w:t>
+        <w:t>-Discover = List all Hue Bridges on your network.</w:t>
       </w:r>
     </w:p>
     <w:p>
@@ -123,10 +117,7 @@
       </w:r>
       <w:proofErr w:type="spellEnd"/>
       <w:r>
-        <w:t xml:space="preserve"> = </w:t>
-      </w:r>
-      <w:r>
-        <w:t xml:space="preserve">Register this application with the bridge. </w:t>
+        <w:t xml:space="preserve"> = Register this application with the bridge. </w:t>
       </w:r>
       <w:r>
         <w:br/>
@@ -150,24 +141,12 @@
       </w:r>
       <w:proofErr w:type="spellEnd"/>
       <w:r>
-        <w:t>=&lt;Config JSON file path&gt;</w:t>
-      </w:r>
-      <w:r>
-        <w:t xml:space="preserve"> = </w:t>
-      </w:r>
-      <w:r>
-        <w:t>List all scenes on the bridge using the specified config file.</w:t>
-      </w:r>
-    </w:p>
-    <w:p>
-      <w:r>
-        <w:t>-Run=&lt;Config JSON file path&gt;</w:t>
-      </w:r>
-      <w:r>
-        <w:t xml:space="preserve"> = </w:t>
-      </w:r>
-      <w:r>
-        <w:t>Run using the specified config file.</w:t>
+        <w:t>=&lt;Config JSON file path&gt; = List all scenes on the bridge using the specified config file.</w:t>
+      </w:r>
+    </w:p>
+    <w:p>
+      <w:r>
+        <w:t>-Run=&lt;Config JSON file path&gt; = Run using the specified config file.</w:t>
       </w:r>
     </w:p>
     <w:p>
@@ -201,6 +180,9 @@
     </w:p>
     <w:p>
       <w:r>
+        <w:rPr>
+          <w:noProof/>
+        </w:rPr>
         <w:drawing>
           <wp:inline distT="0" distB="0" distL="0" distR="0" wp14:anchorId="728C18AE" wp14:editId="60E3D98D">
             <wp:extent cx="1096929" cy="2659380"/>
@@ -246,6 +228,9 @@
     </w:p>
     <w:p>
       <w:r>
+        <w:rPr>
+          <w:noProof/>
+        </w:rPr>
         <w:drawing>
           <wp:inline distT="0" distB="0" distL="0" distR="0" wp14:anchorId="03D32C48" wp14:editId="57568864">
             <wp:extent cx="3596952" cy="1036410"/>
@@ -285,6 +270,9 @@
     </w:p>
     <w:p>
       <w:r>
+        <w:rPr>
+          <w:noProof/>
+        </w:rPr>
         <w:drawing>
           <wp:inline distT="0" distB="0" distL="0" distR="0" wp14:anchorId="0B9AA8D0" wp14:editId="474AF679">
             <wp:extent cx="5578323" cy="2385267"/>
@@ -343,6 +331,9 @@
     </w:p>
     <w:p>
       <w:r>
+        <w:rPr>
+          <w:noProof/>
+        </w:rPr>
         <w:drawing>
           <wp:inline distT="0" distB="0" distL="0" distR="0" wp14:anchorId="29617B01" wp14:editId="25D744CD">
             <wp:extent cx="926529" cy="1092200"/>
@@ -382,6 +373,9 @@
     </w:p>
     <w:p>
       <w:r>
+        <w:rPr>
+          <w:noProof/>
+        </w:rPr>
         <w:drawing>
           <wp:inline distT="0" distB="0" distL="0" distR="0" wp14:anchorId="1CC8E1A3" wp14:editId="31E5920E">
             <wp:extent cx="1431824" cy="1479550"/>
@@ -436,10 +430,10 @@
     <w:p>
       <w:r>
         <w:drawing>
-          <wp:inline distT="0" distB="0" distL="0" distR="0" wp14:anchorId="77563F3A" wp14:editId="4E064D70">
-            <wp:extent cx="3289300" cy="3570475"/>
-            <wp:effectExtent l="0" t="0" r="6350" b="0"/>
-            <wp:docPr id="1236459523" name="Picture 1"/>
+          <wp:inline distT="0" distB="0" distL="0" distR="0" wp14:anchorId="79EDC57F" wp14:editId="762D8A7B">
+            <wp:extent cx="3101528" cy="3473042"/>
+            <wp:effectExtent l="0" t="0" r="3810" b="0"/>
+            <wp:docPr id="657487413" name="Picture 1"/>
             <wp:cNvGraphicFramePr>
               <a:graphicFrameLocks xmlns:a="http://schemas.openxmlformats.org/drawingml/2006/main" noChangeAspect="1"/>
             </wp:cNvGraphicFramePr>
@@ -447,7 +441,7 @@
               <a:graphicData uri="http://schemas.openxmlformats.org/drawingml/2006/picture">
                 <pic:pic xmlns:pic="http://schemas.openxmlformats.org/drawingml/2006/picture">
                   <pic:nvPicPr>
-                    <pic:cNvPr id="1236459523" name=""/>
+                    <pic:cNvPr id="657487413" name=""/>
                     <pic:cNvPicPr/>
                   </pic:nvPicPr>
                   <pic:blipFill>
@@ -459,7 +453,7 @@
                   <pic:spPr>
                     <a:xfrm>
                       <a:off x="0" y="0"/>
-                      <a:ext cx="3310151" cy="3593108"/>
+                      <a:ext cx="3123945" cy="3498145"/>
                     </a:xfrm>
                     <a:prstGeom prst="rect">
                       <a:avLst/>
@@ -523,6 +517,30 @@
       </w:r>
       <w:r>
         <w:t xml:space="preserve"> file is created that contains the IP of the bridge and the key.</w:t>
+      </w:r>
+    </w:p>
+    <w:p>
+      <w:r>
+        <w:rPr>
+          <w:i/>
+          <w:iCs/>
+        </w:rPr>
+        <w:t>Endpoint</w:t>
+      </w:r>
+      <w:r>
+        <w:t xml:space="preserve"> is the URL you entered into the Emby notification </w:t>
+      </w:r>
+      <w:proofErr w:type="spellStart"/>
+      <w:r>
+        <w:rPr>
+          <w:i/>
+          <w:iCs/>
+        </w:rPr>
+        <w:t>Url</w:t>
+      </w:r>
+      <w:proofErr w:type="spellEnd"/>
+      <w:r>
+        <w:t xml:space="preserve"> field.</w:t>
       </w:r>
     </w:p>
     <w:p>

</xml_diff>